<commit_message>
Bibliography submissions for Week 7
</commit_message>
<xml_diff>
--- a/Bibliography Summaries/Week3/Kiran Shettar, Week 3, 27-sep-2017, #1.docx
+++ b/Bibliography Summaries/Week3/Kiran Shettar, Week 3, 27-sep-2017, #1.docx
@@ -108,7 +108,18 @@
           <w:szCs w:val="22"/>
         </w:rPr>
         <w:br/>
-        <w:t>title={Browsing an Augmented Reality with Named Data Networking}, </w:t>
+        <w:t>title={Browsing an Augmented Reality wit</w:t>
+      </w:r>
+      <w:bookmarkStart w:id="0" w:name="_GoBack"/>
+      <w:bookmarkEnd w:id="0"/>
+      <w:r>
+        <w:rPr>
+          <w:rFonts w:ascii="Courier New" w:hAnsi="Courier New" w:cs="Courier New"/>
+          <w:color w:val="333333"/>
+          <w:kern w:val="36"/>
+          <w:szCs w:val="22"/>
+        </w:rPr>
+        <w:t>h Named Data Networking}, </w:t>
       </w:r>
       <w:r>
         <w:rPr>
@@ -397,8 +408,6 @@
           <w:szCs w:val="22"/>
         </w:rPr>
       </w:pPr>
-      <w:bookmarkStart w:id="0" w:name="_GoBack"/>
-      <w:bookmarkEnd w:id="0"/>
       <w:r>
         <w:rPr>
           <w:rFonts w:ascii="Times New Roman" w:hAnsi="Times New Roman" w:cs="Times New Roman"/>
@@ -915,6 +924,13 @@
                               </w:r>
                             </w:sdtContent>
                           </w:sdt>
+                          <w:r>
+                            <w:rPr>
+                              <w:caps/>
+                              <w:color w:val="FFFFFF" w:themeColor="background1"/>
+                            </w:rPr>
+                            <w:t xml:space="preserve"> data networking</w:t>
+                          </w:r>
                         </w:p>
                       </w:txbxContent>
                     </wps:txbx>
@@ -977,6 +993,13 @@
                         </w:r>
                       </w:sdtContent>
                     </w:sdt>
+                    <w:r>
+                      <w:rPr>
+                        <w:caps/>
+                        <w:color w:val="FFFFFF" w:themeColor="background1"/>
+                      </w:rPr>
+                      <w:t xml:space="preserve"> data networking</w:t>
+                    </w:r>
                   </w:p>
                 </w:txbxContent>
               </v:textbox>

</xml_diff>